<commit_message>
add assigntment of statistics
</commit_message>
<xml_diff>
--- a/Statistics/Baiso2_BTL1.docx
+++ b/Statistics/Baiso2_BTL1.docx
@@ -183,6 +183,9 @@
     </w:p>
     <w:p>
       <w:r>
+        <w:rPr>
+          <w:noProof/>
+        </w:rPr>
         <w:drawing>
           <wp:inline distT="0" distB="0" distL="0" distR="0" wp14:anchorId="09433EDF" wp14:editId="008439F9">
             <wp:extent cx="2108200" cy="2810933"/>
@@ -2097,6 +2100,9 @@
     </w:p>
     <w:p>
       <w:r>
+        <w:rPr>
+          <w:noProof/>
+        </w:rPr>
         <w:drawing>
           <wp:inline distT="0" distB="0" distL="0" distR="0" wp14:anchorId="418884B1" wp14:editId="49142969">
             <wp:extent cx="4362450" cy="2953043"/>
@@ -3010,184 +3016,151 @@
       </w:r>
     </w:p>
     <w:p>
-      <w:proofErr w:type="spellStart"/>
-      <w:r>
-        <w:t>Hệ</w:t>
-      </w:r>
-      <w:proofErr w:type="spellEnd"/>
-      <w:r>
-        <w:t xml:space="preserve"> </w:t>
-      </w:r>
-      <w:proofErr w:type="spellStart"/>
-      <w:r>
-        <w:t>số</w:t>
-      </w:r>
-      <w:proofErr w:type="spellEnd"/>
-      <w:r>
-        <w:t xml:space="preserve"> </w:t>
-      </w:r>
-      <w:proofErr w:type="spellStart"/>
-      <w:r>
-        <w:t>tương</w:t>
-      </w:r>
-      <w:proofErr w:type="spellEnd"/>
-      <w:r>
-        <w:t xml:space="preserve"> </w:t>
-      </w:r>
-      <w:proofErr w:type="spellStart"/>
-      <w:r>
-        <w:t>quan</w:t>
-      </w:r>
-      <w:proofErr w:type="spellEnd"/>
-      <w:r>
-        <w:t xml:space="preserve"> </w:t>
-      </w:r>
-      <w:proofErr w:type="spellStart"/>
-      <w:r>
-        <w:t>của</w:t>
-      </w:r>
-      <w:proofErr w:type="spellEnd"/>
-      <w:r>
-        <w:t xml:space="preserve"> Y </w:t>
-      </w:r>
-      <w:proofErr w:type="spellStart"/>
-      <w:r>
-        <w:t>đối</w:t>
-      </w:r>
-      <w:proofErr w:type="spellEnd"/>
-      <w:r>
-        <w:t xml:space="preserve"> </w:t>
-      </w:r>
-      <w:proofErr w:type="spellStart"/>
-      <w:r>
-        <w:t>với</w:t>
-      </w:r>
-      <w:proofErr w:type="spellEnd"/>
-      <w:r>
-        <w:t xml:space="preserve"> X </w:t>
-      </w:r>
-      <w:proofErr w:type="spellStart"/>
-      <w:r>
-        <w:t>là</w:t>
-      </w:r>
-      <w:proofErr w:type="spellEnd"/>
-      <w:r>
-        <w:t xml:space="preserve"> </w:t>
-      </w:r>
-      <w:r>
-        <w:t>0.9706542</w:t>
-      </w:r>
-    </w:p>
-    <w:p>
-      <w:proofErr w:type="spellStart"/>
-      <w:r>
-        <w:t>Hệ</w:t>
-      </w:r>
-      <w:proofErr w:type="spellEnd"/>
-      <w:r>
-        <w:t xml:space="preserve"> </w:t>
-      </w:r>
-      <w:proofErr w:type="spellStart"/>
-      <w:r>
-        <w:t>số</w:t>
-      </w:r>
-      <w:proofErr w:type="spellEnd"/>
-      <w:r>
-        <w:t xml:space="preserve"> </w:t>
-      </w:r>
-      <w:proofErr w:type="spellStart"/>
-      <w:r>
-        <w:t>xác</w:t>
-      </w:r>
-      <w:proofErr w:type="spellEnd"/>
-      <w:r>
-        <w:t xml:space="preserve"> </w:t>
-      </w:r>
-      <w:proofErr w:type="spellStart"/>
-      <w:r>
-        <w:t>định</w:t>
-      </w:r>
-      <w:proofErr w:type="spellEnd"/>
-      <w:r>
-        <w:t xml:space="preserve"> </w:t>
-      </w:r>
-      <w:proofErr w:type="spellStart"/>
-      <w:r>
-        <w:t>của</w:t>
-      </w:r>
-      <w:proofErr w:type="spellEnd"/>
-      <w:r>
-        <w:t xml:space="preserve"> </w:t>
-      </w:r>
-      <w:proofErr w:type="spellStart"/>
-      <w:r>
-        <w:t>tập</w:t>
-      </w:r>
-      <w:proofErr w:type="spellEnd"/>
-      <w:r>
-        <w:t xml:space="preserve"> </w:t>
-      </w:r>
-      <w:proofErr w:type="spellStart"/>
-      <w:r>
-        <w:t>số</w:t>
-      </w:r>
-      <w:proofErr w:type="spellEnd"/>
-      <w:r>
-        <w:t xml:space="preserve"> </w:t>
-      </w:r>
-      <w:proofErr w:type="spellStart"/>
-      <w:r>
-        <w:t>liệu</w:t>
-      </w:r>
-      <w:proofErr w:type="spellEnd"/>
-      <w:r>
-        <w:t xml:space="preserve"> </w:t>
-      </w:r>
-      <w:proofErr w:type="spellStart"/>
-      <w:r>
-        <w:t>là</w:t>
-      </w:r>
-      <w:proofErr w:type="spellEnd"/>
-      <w:r>
-        <w:t xml:space="preserve">: </w:t>
-      </w:r>
-      <w:r>
-        <w:t>0.9422</w:t>
+      <w:pPr>
+        <w:rPr>
+          <w:shd w:val="clear" w:color="auto" w:fill="FFFFFF"/>
+        </w:rPr>
+      </w:pPr>
+      <w:r>
+        <w:rPr>
+          <w:shd w:val="clear" w:color="auto" w:fill="FFFFFF"/>
+        </w:rPr>
+        <w:drawing>
+          <wp:inline distT="0" distB="0" distL="0" distR="0" wp14:anchorId="7C89F356" wp14:editId="66884059">
+            <wp:extent cx="1784350" cy="471192"/>
+            <wp:effectExtent l="0" t="0" r="6350" b="5080"/>
+            <wp:docPr id="5" name="Picture 5"/>
+            <wp:cNvGraphicFramePr>
+              <a:graphicFrameLocks xmlns:a="http://schemas.openxmlformats.org/drawingml/2006/main" noChangeAspect="1"/>
+            </wp:cNvGraphicFramePr>
+            <a:graphic xmlns:a="http://schemas.openxmlformats.org/drawingml/2006/main">
+              <a:graphicData uri="http://schemas.openxmlformats.org/drawingml/2006/picture">
+                <pic:pic xmlns:pic="http://schemas.openxmlformats.org/drawingml/2006/picture">
+                  <pic:nvPicPr>
+                    <pic:cNvPr id="1" name=""/>
+                    <pic:cNvPicPr/>
+                  </pic:nvPicPr>
+                  <pic:blipFill>
+                    <a:blip r:embed="rId8"/>
+                    <a:stretch>
+                      <a:fillRect/>
+                    </a:stretch>
+                  </pic:blipFill>
+                  <pic:spPr>
+                    <a:xfrm>
+                      <a:off x="0" y="0"/>
+                      <a:ext cx="1787493" cy="472022"/>
+                    </a:xfrm>
+                    <a:prstGeom prst="rect">
+                      <a:avLst/>
+                    </a:prstGeom>
+                  </pic:spPr>
+                </pic:pic>
+              </a:graphicData>
+            </a:graphic>
+          </wp:inline>
+        </w:drawing>
       </w:r>
     </w:p>
     <w:p>
       <w:pPr>
         <w:rPr>
-          <w:b/>
+          <w:shd w:val="clear" w:color="auto" w:fill="FFFFFF"/>
         </w:rPr>
       </w:pPr>
-      <w:proofErr w:type="spellStart"/>
-      <w:r>
-        <w:t>Từ</w:t>
-      </w:r>
-      <w:proofErr w:type="spellEnd"/>
-      <w:r>
-        <w:t xml:space="preserve"> </w:t>
-      </w:r>
-      <w:proofErr w:type="spellStart"/>
-      <w:r>
-        <w:t>đó</w:t>
-      </w:r>
-      <w:proofErr w:type="spellEnd"/>
-      <w:r>
-        <w:t xml:space="preserve"> </w:t>
-      </w:r>
-      <w:proofErr w:type="spellStart"/>
-      <w:r>
-        <w:t>kết</w:t>
-      </w:r>
-      <w:proofErr w:type="spellEnd"/>
-      <w:r>
-        <w:t xml:space="preserve"> </w:t>
-      </w:r>
-      <w:proofErr w:type="spellStart"/>
-      <w:r>
-        <w:t>luận</w:t>
+      <w:r>
+        <w:rPr>
+          <w:shd w:val="clear" w:color="auto" w:fill="FFFFFF"/>
+        </w:rPr>
+        <w:drawing>
+          <wp:inline distT="0" distB="0" distL="0" distR="0" wp14:anchorId="647598A0" wp14:editId="7D2BC5CE">
+            <wp:extent cx="3705842" cy="1651000"/>
+            <wp:effectExtent l="0" t="0" r="9525" b="6350"/>
+            <wp:docPr id="6" name="Picture 6"/>
+            <wp:cNvGraphicFramePr>
+              <a:graphicFrameLocks xmlns:a="http://schemas.openxmlformats.org/drawingml/2006/main" noChangeAspect="1"/>
+            </wp:cNvGraphicFramePr>
+            <a:graphic xmlns:a="http://schemas.openxmlformats.org/drawingml/2006/main">
+              <a:graphicData uri="http://schemas.openxmlformats.org/drawingml/2006/picture">
+                <pic:pic xmlns:pic="http://schemas.openxmlformats.org/drawingml/2006/picture">
+                  <pic:nvPicPr>
+                    <pic:cNvPr id="1" name=""/>
+                    <pic:cNvPicPr/>
+                  </pic:nvPicPr>
+                  <pic:blipFill>
+                    <a:blip r:embed="rId9"/>
+                    <a:stretch>
+                      <a:fillRect/>
+                    </a:stretch>
+                  </pic:blipFill>
+                  <pic:spPr>
+                    <a:xfrm>
+                      <a:off x="0" y="0"/>
+                      <a:ext cx="3711755" cy="1653634"/>
+                    </a:xfrm>
+                    <a:prstGeom prst="rect">
+                      <a:avLst/>
+                    </a:prstGeom>
+                  </pic:spPr>
+                </pic:pic>
+              </a:graphicData>
+            </a:graphic>
+          </wp:inline>
+        </w:drawing>
+      </w:r>
+    </w:p>
+    <w:p>
+      <w:proofErr w:type="spellStart"/>
+      <w:r>
+        <w:t>Hệ</w:t>
+      </w:r>
+      <w:proofErr w:type="spellEnd"/>
+      <w:r>
+        <w:t xml:space="preserve"> </w:t>
+      </w:r>
+      <w:proofErr w:type="spellStart"/>
+      <w:r>
+        <w:t>số</w:t>
+      </w:r>
+      <w:proofErr w:type="spellEnd"/>
+      <w:r>
+        <w:t xml:space="preserve"> </w:t>
+      </w:r>
+      <w:proofErr w:type="spellStart"/>
+      <w:r>
+        <w:t>tương</w:t>
+      </w:r>
+      <w:proofErr w:type="spellEnd"/>
+      <w:r>
+        <w:t xml:space="preserve"> </w:t>
+      </w:r>
+      <w:proofErr w:type="spellStart"/>
+      <w:r>
+        <w:t>quan</w:t>
+      </w:r>
+      <w:proofErr w:type="spellEnd"/>
+      <w:r>
+        <w:t xml:space="preserve"> </w:t>
+      </w:r>
+      <w:proofErr w:type="spellStart"/>
+      <w:r>
+        <w:t>của</w:t>
+      </w:r>
+      <w:proofErr w:type="spellEnd"/>
+      <w:r>
+        <w:t xml:space="preserve"> Y </w:t>
+      </w:r>
+      <w:proofErr w:type="spellStart"/>
+      <w:r>
+        <w:t>đối</w:t>
+      </w:r>
+      <w:proofErr w:type="spellEnd"/>
+      <w:r>
+        <w:t xml:space="preserve"> </w:t>
+      </w:r>
+      <w:proofErr w:type="spellStart"/>
+      <w:r>
+        <w:t>với</w:t>
       </w:r>
       <w:proofErr w:type="spellEnd"/>
       <w:r>
@@ -3195,67 +3168,193 @@
       </w:r>
       <w:proofErr w:type="spellStart"/>
       <w:r>
-        <w:t>và</w:t>
-      </w:r>
-      <w:proofErr w:type="spellEnd"/>
-      <w:r>
-        <w:t xml:space="preserve"> Y </w:t>
-      </w:r>
-      <w:proofErr w:type="spellStart"/>
-      <w:r>
-        <w:t>có</w:t>
-      </w:r>
-      <w:proofErr w:type="spellEnd"/>
-      <w:r>
-        <w:t xml:space="preserve"> </w:t>
-      </w:r>
-      <w:proofErr w:type="spellStart"/>
-      <w:r>
-        <w:t>mối</w:t>
-      </w:r>
-      <w:proofErr w:type="spellEnd"/>
-      <w:r>
-        <w:t xml:space="preserve"> </w:t>
-      </w:r>
-      <w:proofErr w:type="spellStart"/>
-      <w:r>
-        <w:t>quan</w:t>
-      </w:r>
-      <w:proofErr w:type="spellEnd"/>
-      <w:r>
-        <w:t xml:space="preserve"> </w:t>
-      </w:r>
-      <w:proofErr w:type="spellStart"/>
-      <w:r>
-        <w:t>hệ</w:t>
-      </w:r>
-      <w:proofErr w:type="spellEnd"/>
-      <w:r>
-        <w:t xml:space="preserve"> </w:t>
-      </w:r>
-      <w:proofErr w:type="spellStart"/>
-      <w:r>
-        <w:t>tuyến</w:t>
-      </w:r>
-      <w:proofErr w:type="spellEnd"/>
-      <w:r>
-        <w:t xml:space="preserve"> </w:t>
-      </w:r>
-      <w:proofErr w:type="spellStart"/>
-      <w:r>
-        <w:t>tính</w:t>
-      </w:r>
-      <w:proofErr w:type="spellEnd"/>
-      <w:r>
-        <w:t xml:space="preserve"> mạnh</w:t>
+        <w:t>là</w:t>
+      </w:r>
+      <w:proofErr w:type="spellEnd"/>
+      <w:r>
+        <w:t xml:space="preserve"> </w:t>
+      </w:r>
+      <w:r>
+        <w:t>0.9711311</w:t>
       </w:r>
       <w:bookmarkStart w:id="0" w:name="_GoBack"/>
       <w:bookmarkEnd w:id="0"/>
+    </w:p>
+    <w:p>
+      <w:proofErr w:type="spellStart"/>
+      <w:r>
+        <w:t>Hệ</w:t>
+      </w:r>
+      <w:proofErr w:type="spellEnd"/>
+      <w:r>
+        <w:t xml:space="preserve"> </w:t>
+      </w:r>
+      <w:proofErr w:type="spellStart"/>
+      <w:r>
+        <w:t>số</w:t>
+      </w:r>
+      <w:proofErr w:type="spellEnd"/>
+      <w:r>
+        <w:t xml:space="preserve"> </w:t>
+      </w:r>
+      <w:proofErr w:type="spellStart"/>
+      <w:r>
+        <w:t>xác</w:t>
+      </w:r>
+      <w:proofErr w:type="spellEnd"/>
+      <w:r>
+        <w:t xml:space="preserve"> </w:t>
+      </w:r>
+      <w:proofErr w:type="spellStart"/>
+      <w:r>
+        <w:t>định</w:t>
+      </w:r>
+      <w:proofErr w:type="spellEnd"/>
+      <w:r>
+        <w:t xml:space="preserve"> </w:t>
+      </w:r>
+      <w:proofErr w:type="spellStart"/>
+      <w:r>
+        <w:t>của</w:t>
+      </w:r>
+      <w:proofErr w:type="spellEnd"/>
+      <w:r>
+        <w:t xml:space="preserve"> </w:t>
+      </w:r>
+      <w:proofErr w:type="spellStart"/>
+      <w:r>
+        <w:t>tập</w:t>
+      </w:r>
+      <w:proofErr w:type="spellEnd"/>
+      <w:r>
+        <w:t xml:space="preserve"> </w:t>
+      </w:r>
+      <w:proofErr w:type="spellStart"/>
+      <w:r>
+        <w:t>số</w:t>
+      </w:r>
+      <w:proofErr w:type="spellEnd"/>
+      <w:r>
+        <w:t xml:space="preserve"> </w:t>
+      </w:r>
+      <w:proofErr w:type="spellStart"/>
+      <w:r>
+        <w:t>liệu</w:t>
+      </w:r>
+      <w:proofErr w:type="spellEnd"/>
+      <w:r>
+        <w:t xml:space="preserve"> </w:t>
+      </w:r>
+      <w:proofErr w:type="spellStart"/>
+      <w:r>
+        <w:t>là</w:t>
+      </w:r>
+      <w:proofErr w:type="spellEnd"/>
+      <w:r>
+        <w:t xml:space="preserve">: </w:t>
+      </w:r>
+      <w:r>
+        <w:t>0.9431</w:t>
+      </w:r>
+    </w:p>
+    <w:p>
+      <w:proofErr w:type="spellStart"/>
+      <w:r>
+        <w:t>Từ</w:t>
+      </w:r>
+      <w:proofErr w:type="spellEnd"/>
+      <w:r>
+        <w:t xml:space="preserve"> </w:t>
+      </w:r>
+      <w:proofErr w:type="spellStart"/>
+      <w:r>
+        <w:t>đó</w:t>
+      </w:r>
+      <w:proofErr w:type="spellEnd"/>
+      <w:r>
+        <w:t xml:space="preserve"> </w:t>
+      </w:r>
+      <w:proofErr w:type="spellStart"/>
+      <w:r>
+        <w:t>kết</w:t>
+      </w:r>
+      <w:proofErr w:type="spellEnd"/>
+      <w:r>
+        <w:t xml:space="preserve"> </w:t>
+      </w:r>
+      <w:proofErr w:type="spellStart"/>
+      <w:r>
+        <w:t>luận</w:t>
+      </w:r>
+      <w:proofErr w:type="spellEnd"/>
+      <w:r>
+        <w:t xml:space="preserve"> X </w:t>
+      </w:r>
+      <w:proofErr w:type="spellStart"/>
+      <w:r>
+        <w:t>và</w:t>
+      </w:r>
+      <w:proofErr w:type="spellEnd"/>
+      <w:r>
+        <w:t xml:space="preserve"> Y </w:t>
+      </w:r>
+      <w:proofErr w:type="spellStart"/>
+      <w:r>
+        <w:t>có</w:t>
+      </w:r>
+      <w:proofErr w:type="spellEnd"/>
+      <w:r>
+        <w:t xml:space="preserve"> </w:t>
+      </w:r>
+      <w:proofErr w:type="spellStart"/>
+      <w:r>
+        <w:t>mối</w:t>
+      </w:r>
+      <w:proofErr w:type="spellEnd"/>
+      <w:r>
+        <w:t xml:space="preserve"> </w:t>
+      </w:r>
+      <w:proofErr w:type="spellStart"/>
+      <w:r>
+        <w:t>quan</w:t>
+      </w:r>
+      <w:proofErr w:type="spellEnd"/>
+      <w:r>
+        <w:t xml:space="preserve"> </w:t>
+      </w:r>
+      <w:proofErr w:type="spellStart"/>
+      <w:r>
+        <w:t>hệ</w:t>
+      </w:r>
+      <w:proofErr w:type="spellEnd"/>
+      <w:r>
+        <w:t xml:space="preserve"> </w:t>
+      </w:r>
+      <w:proofErr w:type="spellStart"/>
+      <w:r>
+        <w:t>tuyến</w:t>
+      </w:r>
+      <w:proofErr w:type="spellEnd"/>
+      <w:r>
+        <w:t xml:space="preserve"> </w:t>
+      </w:r>
+      <w:proofErr w:type="spellStart"/>
+      <w:r>
+        <w:t>tính</w:t>
+      </w:r>
+      <w:proofErr w:type="spellEnd"/>
+      <w:r>
+        <w:t xml:space="preserve"> </w:t>
+      </w:r>
+      <w:proofErr w:type="spellStart"/>
+      <w:r>
+        <w:t>mạnh</w:t>
+      </w:r>
+      <w:proofErr w:type="spellEnd"/>
       <w:r>
         <w:t>.</w:t>
       </w:r>
     </w:p>
-    <w:p/>
     <w:p>
       <w:pPr>
         <w:rPr>

</xml_diff>